<commit_message>
last update compte rendu
</commit_message>
<xml_diff>
--- a/Docs/RapportTER_SEMANTIQUE et LANGUE NATURELLE.docx
+++ b/Docs/RapportTER_SEMANTIQUE et LANGUE NATURELLE.docx
@@ -246,7 +246,7 @@
                     <v:stroke joinstyle="miter"/>
                     <v:path gradientshapeok="t" o:connecttype="rect"/>
                   </v:shapetype>
-                  <v:shape id="Zone de texte 21" o:spid="_x0000_s1026" type="#_x0000_t202" style="position:absolute;margin-left:385.35pt;margin-top:335.55pt;width:436.55pt;height:104.4pt;z-index:251659264;visibility:visible;mso-wrap-style:square;mso-width-percent:0;mso-height-percent:0;mso-wrap-distance-left:9pt;mso-wrap-distance-top:0;mso-wrap-distance-right:9pt;mso-wrap-distance-bottom:0;mso-position-horizontal:right;mso-position-horizontal-relative:margin;mso-position-vertical:absolute;mso-position-vertical-relative:page;mso-width-percent:0;mso-height-percent:0;mso-width-relative:margin;mso-height-relative:margin;v-text-anchor:top" o:gfxdata="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" o:allowoverlap="f" filled="f" stroked="f" strokeweight=".5pt">
+                  <v:shape id="Zone de texte 21" o:spid="_x0000_s1026" type="#_x0000_t202" style="position:absolute;left:0;text-align:left;margin-left:385.35pt;margin-top:335.55pt;width:436.55pt;height:104.4pt;z-index:251659264;visibility:visible;mso-wrap-style:square;mso-width-percent:0;mso-height-percent:0;mso-wrap-distance-left:9pt;mso-wrap-distance-top:0;mso-wrap-distance-right:9pt;mso-wrap-distance-bottom:0;mso-position-horizontal:right;mso-position-horizontal-relative:margin;mso-position-vertical:absolute;mso-position-vertical-relative:page;mso-width-percent:0;mso-height-percent:0;mso-width-relative:margin;mso-height-relative:margin;v-text-anchor:top" o:gfxdata="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" o:allowoverlap="f" filled="f" stroked="f" strokeweight=".5pt">
                     <v:textbox style="mso-fit-shape-to-text:t" inset="0,0,0,0">
                       <w:txbxContent>
                         <w:sdt>
@@ -581,7 +581,7 @@
               </mc:Choice>
               <mc:Fallback>
                 <w:pict>
-                  <v:shape w14:anchorId="03C44D4B" id="Zone de texte 20" o:spid="_x0000_s1027" type="#_x0000_t202" style="position:absolute;margin-left:259.3pt;margin-top:388pt;width:310.5pt;height:20.9pt;z-index:251657216;visibility:visible;mso-wrap-style:square;mso-width-percent:950;mso-height-percent:0;mso-wrap-distance-left:9pt;mso-wrap-distance-top:0;mso-wrap-distance-right:9pt;mso-wrap-distance-bottom:0;mso-position-horizontal:right;mso-position-horizontal-relative:margin;mso-position-vertical:absolute;mso-position-vertical-relative:margin;mso-width-percent:950;mso-height-percent:0;mso-width-relative:margin;mso-height-relative:margin;v-text-anchor:top" o:gfxdata="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" o:allowoverlap="f" filled="f" stroked="f" strokeweight=".5pt">
+                  <v:shape w14:anchorId="03C44D4B" id="Zone de texte 20" o:spid="_x0000_s1027" type="#_x0000_t202" style="position:absolute;left:0;text-align:left;margin-left:259.3pt;margin-top:388pt;width:310.5pt;height:20.9pt;z-index:251657216;visibility:visible;mso-wrap-style:square;mso-width-percent:950;mso-height-percent:0;mso-wrap-distance-left:9pt;mso-wrap-distance-top:0;mso-wrap-distance-right:9pt;mso-wrap-distance-bottom:0;mso-position-horizontal:right;mso-position-horizontal-relative:margin;mso-position-vertical:absolute;mso-position-vertical-relative:margin;mso-width-percent:950;mso-height-percent:0;mso-width-relative:margin;mso-height-relative:margin;v-text-anchor:top" o:gfxdata="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" o:allowoverlap="f" filled="f" stroked="f" strokeweight=".5pt">
                     <v:textbox style="mso-fit-shape-to-text:t" inset="0,,0">
                       <w:txbxContent>
                         <w:p>
@@ -4502,6 +4502,9 @@
     </w:p>
     <w:p/>
     <w:p>
+      <w:pPr>
+        <w:ind w:firstLine="720"/>
+      </w:pPr>
       <w:r>
         <w:t>L’application doit récupérer en entrée un texte pour ensuite l’analyser et afficher la classification de chaque mot en fonction d’une description déjà définie dans un domaine choisi. L’analyse des mots permettra ensuite de vérifier la sémantique des phrases.</w:t>
       </w:r>
@@ -4644,6 +4647,9 @@
       </w:r>
     </w:p>
     <w:p>
+      <w:pPr>
+        <w:ind w:firstLine="720"/>
+      </w:pPr>
       <w:r>
         <w:t>Le mécanisme de fonctionnement de l’application est le parcours de parcourir l’arbre depuis le lemme en remontant chaque sommet jusqu’à atteindre son hyperonyme dans le but d’avoir tous les caractéristique commune de l’animale et son brève description.</w:t>
       </w:r>
@@ -4663,6 +4669,9 @@
       </w:r>
     </w:p>
     <w:p>
+      <w:pPr>
+        <w:ind w:firstLine="720"/>
+      </w:pPr>
       <w:r>
         <w:t>Un lemme d’une phrase correspond plusieurs définition et de caractéristique et sera représenté comme suit. Admettons la phrase :</w:t>
       </w:r>
@@ -5323,7 +5332,12 @@
         <w:ind w:firstLine="720"/>
       </w:pPr>
       <w:r>
-        <w:t xml:space="preserve">Le développement de l'application nécessite une phase d'étude et de conception préalable à la mise en œuvre technique proprement dite. Cette phase requiert des compétences pointues et une connaissance approfondie des technologies web afin d'être en mesure de faire les choix pertinents desquels dépendront la pérennité et les performances de l'application. </w:t>
+        <w:t>Le développement de l'application nécessite une phase d'étude et de conception préalable à la mise en œuvre technique proprement dite. Cette phase requiert des compétences pointues et une connaissance appr</w:t>
+      </w:r>
+      <w:bookmarkStart w:id="27" w:name="_GoBack"/>
+      <w:bookmarkEnd w:id="27"/>
+      <w:r>
+        <w:t xml:space="preserve">ofondie des technologies web afin d'être en mesure de faire les choix pertinents desquels dépendront la pérennité et les performances de l'application. </w:t>
       </w:r>
     </w:p>
     <w:p>
@@ -5745,8 +5759,8 @@
           <w:sz w:val="32"/>
         </w:rPr>
       </w:pPr>
-      <w:bookmarkStart w:id="27" w:name="_Toc420633740"/>
-      <w:bookmarkStart w:id="28" w:name="_Toc420634117"/>
+      <w:bookmarkStart w:id="28" w:name="_Toc420633740"/>
+      <w:bookmarkStart w:id="29" w:name="_Toc420634117"/>
       <w:r>
         <w:br w:type="page"/>
       </w:r>
@@ -5755,13 +5769,13 @@
       <w:pPr>
         <w:pStyle w:val="Titre2"/>
       </w:pPr>
-      <w:bookmarkStart w:id="29" w:name="_Toc420666660"/>
+      <w:bookmarkStart w:id="30" w:name="_Toc420666660"/>
       <w:r>
         <w:t>Etat de l’art</w:t>
       </w:r>
-      <w:bookmarkEnd w:id="27"/>
       <w:bookmarkEnd w:id="28"/>
       <w:bookmarkEnd w:id="29"/>
+      <w:bookmarkEnd w:id="30"/>
     </w:p>
     <w:p/>
     <w:p>
@@ -6520,13 +6534,13 @@
       <w:pPr>
         <w:pStyle w:val="Titre1"/>
       </w:pPr>
-      <w:bookmarkStart w:id="30" w:name="_Toc420666661"/>
-      <w:bookmarkStart w:id="31" w:name="_Toc420633741"/>
-      <w:bookmarkStart w:id="32" w:name="_Toc420634118"/>
+      <w:bookmarkStart w:id="31" w:name="_Toc420666661"/>
+      <w:bookmarkStart w:id="32" w:name="_Toc420633741"/>
+      <w:bookmarkStart w:id="33" w:name="_Toc420634118"/>
       <w:r>
         <w:t>DEVELOPPEMENT</w:t>
       </w:r>
-      <w:bookmarkEnd w:id="30"/>
+      <w:bookmarkEnd w:id="31"/>
       <w:r>
         <w:t xml:space="preserve"> </w:t>
       </w:r>
@@ -6535,7 +6549,7 @@
       <w:pPr>
         <w:pStyle w:val="Titre2"/>
       </w:pPr>
-      <w:bookmarkStart w:id="33" w:name="_Toc420666662"/>
+      <w:bookmarkStart w:id="34" w:name="_Toc420666662"/>
       <w:r>
         <w:t>Schéma du domaine</w:t>
       </w:r>
@@ -6545,24 +6559,24 @@
       <w:r>
         <w:t>animale</w:t>
       </w:r>
-      <w:bookmarkEnd w:id="31"/>
       <w:bookmarkEnd w:id="32"/>
       <w:bookmarkEnd w:id="33"/>
+      <w:bookmarkEnd w:id="34"/>
     </w:p>
     <w:p/>
     <w:p>
       <w:pPr>
         <w:pStyle w:val="Titre3"/>
       </w:pPr>
-      <w:bookmarkStart w:id="34" w:name="_Toc420633742"/>
-      <w:bookmarkStart w:id="35" w:name="_Toc420634119"/>
-      <w:bookmarkStart w:id="36" w:name="_Toc420666663"/>
+      <w:bookmarkStart w:id="35" w:name="_Toc420633742"/>
+      <w:bookmarkStart w:id="36" w:name="_Toc420634119"/>
+      <w:bookmarkStart w:id="37" w:name="_Toc420666663"/>
       <w:r>
         <w:t>La Classification du vivant</w:t>
       </w:r>
-      <w:bookmarkEnd w:id="34"/>
       <w:bookmarkEnd w:id="35"/>
       <w:bookmarkEnd w:id="36"/>
+      <w:bookmarkEnd w:id="37"/>
     </w:p>
     <w:p>
       <w:pPr>
@@ -6589,14 +6603,14 @@
       <w:pPr>
         <w:pStyle w:val="Titre3"/>
       </w:pPr>
-      <w:bookmarkStart w:id="37" w:name="_Toc420666664"/>
+      <w:bookmarkStart w:id="38" w:name="_Toc420666664"/>
       <w:r>
         <w:t>L</w:t>
       </w:r>
       <w:r>
         <w:t>e règne animal</w:t>
       </w:r>
-      <w:bookmarkEnd w:id="37"/>
+      <w:bookmarkEnd w:id="38"/>
     </w:p>
     <w:p>
       <w:pPr>
@@ -6728,15 +6742,15 @@
           <w:caps/>
         </w:rPr>
       </w:pPr>
-      <w:bookmarkStart w:id="38" w:name="_Toc420633743"/>
-      <w:bookmarkStart w:id="39" w:name="_Toc420634120"/>
-      <w:bookmarkStart w:id="40" w:name="_Toc420666665"/>
+      <w:bookmarkStart w:id="39" w:name="_Toc420633743"/>
+      <w:bookmarkStart w:id="40" w:name="_Toc420634120"/>
+      <w:bookmarkStart w:id="41" w:name="_Toc420666665"/>
       <w:r>
         <w:t>Adaptation du domaine à l’application</w:t>
       </w:r>
-      <w:bookmarkEnd w:id="38"/>
       <w:bookmarkEnd w:id="39"/>
       <w:bookmarkEnd w:id="40"/>
+      <w:bookmarkEnd w:id="41"/>
     </w:p>
     <w:p/>
     <w:p>
@@ -6862,15 +6876,15 @@
       <w:pPr>
         <w:pStyle w:val="Titre3"/>
       </w:pPr>
-      <w:bookmarkStart w:id="41" w:name="_Toc420633744"/>
-      <w:bookmarkStart w:id="42" w:name="_Toc420634121"/>
-      <w:bookmarkStart w:id="43" w:name="_Toc420666666"/>
+      <w:bookmarkStart w:id="42" w:name="_Toc420633744"/>
+      <w:bookmarkStart w:id="43" w:name="_Toc420634121"/>
+      <w:bookmarkStart w:id="44" w:name="_Toc420666666"/>
       <w:r>
         <w:t>Le schéma de l’arborescence</w:t>
       </w:r>
-      <w:bookmarkEnd w:id="41"/>
       <w:bookmarkEnd w:id="42"/>
       <w:bookmarkEnd w:id="43"/>
+      <w:bookmarkEnd w:id="44"/>
       <w:r>
         <w:t xml:space="preserve"> </w:t>
       </w:r>
@@ -6935,18 +6949,18 @@
       <w:pPr>
         <w:pStyle w:val="Titre2"/>
       </w:pPr>
-      <w:bookmarkStart w:id="44" w:name="_Toc420633745"/>
-      <w:bookmarkStart w:id="45" w:name="_Toc420634122"/>
-      <w:bookmarkStart w:id="46" w:name="_Toc420666667"/>
+      <w:bookmarkStart w:id="45" w:name="_Toc420633745"/>
+      <w:bookmarkStart w:id="46" w:name="_Toc420634122"/>
+      <w:bookmarkStart w:id="47" w:name="_Toc420666667"/>
       <w:r>
         <w:t>Données et s</w:t>
       </w:r>
       <w:r>
         <w:t>chéma de la base de données</w:t>
       </w:r>
-      <w:bookmarkEnd w:id="44"/>
       <w:bookmarkEnd w:id="45"/>
       <w:bookmarkEnd w:id="46"/>
+      <w:bookmarkEnd w:id="47"/>
     </w:p>
     <w:p/>
     <w:p>
@@ -6954,18 +6968,18 @@
         <w:pStyle w:val="Titre3"/>
         <w:ind w:left="360"/>
       </w:pPr>
-      <w:bookmarkStart w:id="47" w:name="_Toc420633746"/>
-      <w:bookmarkStart w:id="48" w:name="_Toc420634123"/>
-      <w:bookmarkStart w:id="49" w:name="_Toc420666668"/>
+      <w:bookmarkStart w:id="48" w:name="_Toc420633746"/>
+      <w:bookmarkStart w:id="49" w:name="_Toc420634123"/>
+      <w:bookmarkStart w:id="50" w:name="_Toc420666668"/>
       <w:r>
         <w:t xml:space="preserve">Les </w:t>
       </w:r>
       <w:r>
         <w:t>données</w:t>
       </w:r>
-      <w:bookmarkEnd w:id="47"/>
       <w:bookmarkEnd w:id="48"/>
       <w:bookmarkEnd w:id="49"/>
+      <w:bookmarkEnd w:id="50"/>
     </w:p>
     <w:p>
       <w:pPr>
@@ -7131,15 +7145,15 @@
       <w:pPr>
         <w:pStyle w:val="Titre3"/>
       </w:pPr>
-      <w:bookmarkStart w:id="50" w:name="_Toc420633747"/>
-      <w:bookmarkStart w:id="51" w:name="_Toc420634124"/>
-      <w:bookmarkStart w:id="52" w:name="_Toc420666669"/>
+      <w:bookmarkStart w:id="51" w:name="_Toc420633747"/>
+      <w:bookmarkStart w:id="52" w:name="_Toc420634124"/>
+      <w:bookmarkStart w:id="53" w:name="_Toc420666669"/>
       <w:r>
         <w:t>Modèle conceptuel de données</w:t>
       </w:r>
-      <w:bookmarkEnd w:id="50"/>
       <w:bookmarkEnd w:id="51"/>
       <w:bookmarkEnd w:id="52"/>
+      <w:bookmarkEnd w:id="53"/>
     </w:p>
     <w:p>
       <w:pPr>
@@ -7528,18 +7542,18 @@
       <w:pPr>
         <w:pStyle w:val="Titre2"/>
       </w:pPr>
-      <w:bookmarkStart w:id="53" w:name="_Toc420633748"/>
-      <w:bookmarkStart w:id="54" w:name="_Toc420634125"/>
-      <w:bookmarkStart w:id="55" w:name="_Toc420666670"/>
+      <w:bookmarkStart w:id="54" w:name="_Toc420633748"/>
+      <w:bookmarkStart w:id="55" w:name="_Toc420634125"/>
+      <w:bookmarkStart w:id="56" w:name="_Toc420666670"/>
       <w:r>
         <w:t xml:space="preserve">Développement </w:t>
       </w:r>
       <w:r>
         <w:t>de l’application web</w:t>
       </w:r>
-      <w:bookmarkEnd w:id="53"/>
       <w:bookmarkEnd w:id="54"/>
       <w:bookmarkEnd w:id="55"/>
+      <w:bookmarkEnd w:id="56"/>
     </w:p>
     <w:p>
       <w:pPr>
@@ -7550,9 +7564,9 @@
       <w:pPr>
         <w:pStyle w:val="Titre3"/>
       </w:pPr>
-      <w:bookmarkStart w:id="56" w:name="_Toc420633749"/>
-      <w:bookmarkStart w:id="57" w:name="_Toc420634126"/>
-      <w:bookmarkStart w:id="58" w:name="_Toc420666671"/>
+      <w:bookmarkStart w:id="57" w:name="_Toc420633749"/>
+      <w:bookmarkStart w:id="58" w:name="_Toc420634126"/>
+      <w:bookmarkStart w:id="59" w:name="_Toc420666671"/>
       <w:r>
         <w:t>Interface graphique</w:t>
       </w:r>
@@ -7562,9 +7576,9 @@
       <w:r>
         <w:t>analyse</w:t>
       </w:r>
-      <w:bookmarkEnd w:id="56"/>
       <w:bookmarkEnd w:id="57"/>
       <w:bookmarkEnd w:id="58"/>
+      <w:bookmarkEnd w:id="59"/>
     </w:p>
     <w:p>
       <w:pPr>
@@ -7738,18 +7752,18 @@
       <w:pPr>
         <w:pStyle w:val="Titre3"/>
       </w:pPr>
-      <w:bookmarkStart w:id="59" w:name="_Toc420633750"/>
-      <w:bookmarkStart w:id="60" w:name="_Toc420634127"/>
-      <w:bookmarkStart w:id="61" w:name="_Toc420666672"/>
+      <w:bookmarkStart w:id="60" w:name="_Toc420633750"/>
+      <w:bookmarkStart w:id="61" w:name="_Toc420634127"/>
+      <w:bookmarkStart w:id="62" w:name="_Toc420666672"/>
       <w:r>
         <w:t>Interface graphique</w:t>
       </w:r>
       <w:r>
         <w:t> : résultat de l’analyse</w:t>
       </w:r>
-      <w:bookmarkEnd w:id="59"/>
       <w:bookmarkEnd w:id="60"/>
       <w:bookmarkEnd w:id="61"/>
+      <w:bookmarkEnd w:id="62"/>
     </w:p>
     <w:p>
       <w:pPr>
@@ -8000,15 +8014,15 @@
       <w:pPr>
         <w:pStyle w:val="Titre3"/>
       </w:pPr>
-      <w:bookmarkStart w:id="62" w:name="_Toc420633751"/>
-      <w:bookmarkStart w:id="63" w:name="_Toc420634128"/>
-      <w:bookmarkStart w:id="64" w:name="_Toc420666673"/>
+      <w:bookmarkStart w:id="63" w:name="_Toc420633751"/>
+      <w:bookmarkStart w:id="64" w:name="_Toc420634128"/>
+      <w:bookmarkStart w:id="65" w:name="_Toc420666673"/>
       <w:r>
         <w:t>Amélioration du projet</w:t>
       </w:r>
-      <w:bookmarkEnd w:id="62"/>
       <w:bookmarkEnd w:id="63"/>
       <w:bookmarkEnd w:id="64"/>
+      <w:bookmarkEnd w:id="65"/>
     </w:p>
     <w:p>
       <w:pPr>
@@ -8101,15 +8115,15 @@
       <w:pPr>
         <w:pStyle w:val="Titre1"/>
       </w:pPr>
-      <w:bookmarkStart w:id="65" w:name="_Toc420633752"/>
-      <w:bookmarkStart w:id="66" w:name="_Toc420634129"/>
-      <w:bookmarkStart w:id="67" w:name="_Toc420666674"/>
+      <w:bookmarkStart w:id="66" w:name="_Toc420633752"/>
+      <w:bookmarkStart w:id="67" w:name="_Toc420634129"/>
+      <w:bookmarkStart w:id="68" w:name="_Toc420666674"/>
       <w:r>
         <w:t>Conclusion</w:t>
       </w:r>
-      <w:bookmarkEnd w:id="65"/>
       <w:bookmarkEnd w:id="66"/>
       <w:bookmarkEnd w:id="67"/>
+      <w:bookmarkEnd w:id="68"/>
     </w:p>
     <w:p/>
     <w:p/>
@@ -8399,7 +8413,7 @@
             <w:noProof/>
             <w:sz w:val="22"/>
           </w:rPr>
-          <w:t>2</w:t>
+          <w:t>6</w:t>
         </w:r>
         <w:r>
           <w:rPr>
@@ -10048,9 +10062,10 @@
   <w:style w:type="paragraph" w:default="1" w:styleId="Normal">
     <w:name w:val="Normal"/>
     <w:qFormat/>
-    <w:rsid w:val="005F38BA"/>
+    <w:rsid w:val="007D69D7"/>
     <w:pPr>
       <w:spacing w:after="120" w:line="240" w:lineRule="auto"/>
+      <w:jc w:val="both"/>
     </w:pPr>
     <w:rPr>
       <w:rFonts w:ascii="Helvetica Neue" w:hAnsi="Helvetica Neue"/>
@@ -11822,7 +11837,7 @@
 </file>
 
 <file path=customXml/itemProps3.xml><?xml version="1.0" encoding="utf-8"?>
-<ds:datastoreItem xmlns:ds="http://schemas.openxmlformats.org/officeDocument/2006/customXml" ds:itemID="{311D652A-58BC-461D-B33D-F7C284F6862B}">
+<ds:datastoreItem xmlns:ds="http://schemas.openxmlformats.org/officeDocument/2006/customXml" ds:itemID="{5451C8CB-70AE-4A26-90DD-9E2B09915693}">
   <ds:schemaRefs>
     <ds:schemaRef ds:uri="http://schemas.openxmlformats.org/officeDocument/2006/bibliography"/>
   </ds:schemaRefs>

</xml_diff>